<commit_message>
Movimiento del jugador y sprite inicial
</commit_message>
<xml_diff>
--- a/Documentation/memoria_TFG.docx
+++ b/Documentation/memoria_TFG.docx
@@ -537,7 +537,6 @@
             <w:spacing w:after="0" w:line="240" w:lineRule="auto"/>
             <w:rPr>
               <w:rFonts w:ascii="Arial" w:eastAsia="Times New Roman" w:hAnsi="Arial" w:cs="Arial"/>
-              <w:b/>
               <w:lang w:eastAsia="es-ES"/>
             </w:rPr>
           </w:pPr>
@@ -852,7 +851,10 @@
       </w:pPr>
       <w:r>
         <w:lastRenderedPageBreak/>
-        <w:t>introducción</w:t>
+        <w:t>I</w:t>
+      </w:r>
+      <w:r>
+        <w:t>ntroducción</w:t>
       </w:r>
     </w:p>
     <w:p>
@@ -867,6 +869,7 @@
         <w:t>Motivación</w:t>
       </w:r>
     </w:p>
+    <w:p/>
     <w:p>
       <w:pPr>
         <w:pStyle w:val="Epgrafe"/>
@@ -919,19 +922,7 @@
         <w:rPr>
           <w:highlight w:val="yellow"/>
         </w:rPr>
-        <w:t>Análisis de la legislación aplicable sobre la implementación descrita en el trabajo (riesgos, responsabilidades profesionales, responsabilidades</w:t>
-      </w:r>
-      <w:r>
-        <w:rPr>
-          <w:highlight w:val="yellow"/>
-        </w:rPr>
-        <w:t xml:space="preserve"> </w:t>
-      </w:r>
-      <w:r>
-        <w:rPr>
-          <w:highlight w:val="yellow"/>
-        </w:rPr>
-        <w:t>éticas, riesgos laborales, privacidad y seguridad, etc.).</w:t>
+        <w:t>Análisis de la legislación aplicable sobre la implementación descrita en el trabajo (riesgos, responsabilidades profesionales, responsabilidades éticas, riesgos laborales, privacidad y seguridad, etc.).</w:t>
       </w:r>
     </w:p>
     <w:p>
@@ -949,19 +940,7 @@
         <w:rPr>
           <w:highlight w:val="yellow"/>
         </w:rPr>
-        <w:t>Estándares técnicos, si son aplicables (sobre tecnología desarrollada, implantada, sobre</w:t>
-      </w:r>
-      <w:r>
-        <w:rPr>
-          <w:highlight w:val="yellow"/>
-        </w:rPr>
-        <w:t xml:space="preserve"> </w:t>
-      </w:r>
-      <w:r>
-        <w:rPr>
-          <w:highlight w:val="yellow"/>
-        </w:rPr>
-        <w:t>lenguajes de programación o herramientas utilizados, etc.).</w:t>
+        <w:t>Estándares técnicos, si son aplicables (sobre tecnología desarrollada, implantada, sobre lenguajes de programación o herramientas utilizados, etc.).</w:t>
       </w:r>
     </w:p>
     <w:p>
@@ -1080,69 +1059,21 @@
         <w:rPr>
           <w:highlight w:val="yellow"/>
         </w:rPr>
-        <w:t xml:space="preserve">Impacto </w:t>
-      </w:r>
+        <w:t xml:space="preserve">Impacto socioeconómico (impacto económico, social, medioambiental, ético, etc.) esperado de la aplicación del resultado del proyecto, plan de explotación </w:t>
+      </w:r>
+      <w:proofErr w:type="gramStart"/>
       <w:r>
         <w:rPr>
           <w:highlight w:val="yellow"/>
         </w:rPr>
-        <w:t>socioeconómico</w:t>
-      </w:r>
+        <w:t>del mismo</w:t>
+      </w:r>
+      <w:proofErr w:type="gramEnd"/>
       <w:r>
         <w:rPr>
           <w:highlight w:val="yellow"/>
         </w:rPr>
-        <w:t xml:space="preserve"> (impacto económico, social, medioambiental, ético, etc.) esperado de la aplicación del resultado del proyecto, plan de</w:t>
-      </w:r>
-      <w:r>
-        <w:rPr>
-          <w:highlight w:val="yellow"/>
-        </w:rPr>
-        <w:t xml:space="preserve"> </w:t>
-      </w:r>
-      <w:r>
-        <w:rPr>
-          <w:highlight w:val="yellow"/>
-        </w:rPr>
-        <w:t xml:space="preserve">explotación </w:t>
-      </w:r>
-      <w:proofErr w:type="gramStart"/>
-      <w:r>
-        <w:rPr>
-          <w:highlight w:val="yellow"/>
-        </w:rPr>
-        <w:t>del mismo</w:t>
-      </w:r>
-      <w:proofErr w:type="gramEnd"/>
-      <w:r>
-        <w:rPr>
-          <w:highlight w:val="yellow"/>
-        </w:rPr>
-        <w:t>, o consideraciones sobre aspectos económicos de la temática del trabajo. Para trabajos teóricos, se debe detallar en qué</w:t>
-      </w:r>
-      <w:r>
-        <w:rPr>
-          <w:highlight w:val="yellow"/>
-        </w:rPr>
-        <w:t xml:space="preserve"> </w:t>
-      </w:r>
-      <w:r>
-        <w:rPr>
-          <w:highlight w:val="yellow"/>
-        </w:rPr>
-        <w:t xml:space="preserve">aplicaciones prácticas podría utilizarse y qué impacto </w:t>
-      </w:r>
-      <w:r>
-        <w:rPr>
-          <w:highlight w:val="yellow"/>
-        </w:rPr>
-        <w:t>socioeconómico</w:t>
-      </w:r>
-      <w:r>
-        <w:rPr>
-          <w:highlight w:val="yellow"/>
-        </w:rPr>
-        <w:t xml:space="preserve"> podría generar en el sector de aplicación.</w:t>
+        <w:t>, o consideraciones sobre aspectos económicos de la temática del trabajo. Para trabajos teóricos, se debe detallar en qué aplicaciones prácticas podría utilizarse y qué impacto socioeconómico podría generar en el sector de aplicación.</w:t>
       </w:r>
     </w:p>
     <w:p>
@@ -1200,6 +1131,117 @@
       <w:r>
         <w:lastRenderedPageBreak/>
         <w:t>Análisis</w:t>
+      </w:r>
+    </w:p>
+    <w:p/>
+    <w:p>
+      <w:pPr>
+        <w:pStyle w:val="Epgrafe"/>
+        <w:numPr>
+          <w:ilvl w:val="1"/>
+          <w:numId w:val="12"/>
+        </w:numPr>
+      </w:pPr>
+      <w:r>
+        <w:t>Definición de los requisitos</w:t>
+      </w:r>
+    </w:p>
+    <w:p/>
+    <w:p>
+      <w:pPr>
+        <w:pStyle w:val="Epgrafe"/>
+        <w:numPr>
+          <w:ilvl w:val="2"/>
+          <w:numId w:val="12"/>
+        </w:numPr>
+      </w:pPr>
+      <w:r>
+        <w:t>Requisitos de usuario</w:t>
+      </w:r>
+    </w:p>
+    <w:p/>
+    <w:p>
+      <w:pPr>
+        <w:pStyle w:val="Epgrafe"/>
+        <w:numPr>
+          <w:ilvl w:val="2"/>
+          <w:numId w:val="12"/>
+        </w:numPr>
+      </w:pPr>
+      <w:r>
+        <w:t>Requisitos de software</w:t>
+      </w:r>
+    </w:p>
+    <w:p/>
+    <w:p>
+      <w:pPr>
+        <w:pStyle w:val="Epgrafe"/>
+        <w:numPr>
+          <w:ilvl w:val="1"/>
+          <w:numId w:val="12"/>
+        </w:numPr>
+      </w:pPr>
+      <w:r>
+        <w:t>Casos de uso</w:t>
+      </w:r>
+    </w:p>
+    <w:p/>
+    <w:p>
+      <w:pPr>
+        <w:pStyle w:val="Epgrafe"/>
+        <w:numPr>
+          <w:ilvl w:val="1"/>
+          <w:numId w:val="12"/>
+        </w:numPr>
+      </w:pPr>
+      <w:r>
+        <w:t>Matriz de trazabilidad</w:t>
+      </w:r>
+    </w:p>
+    <w:p/>
+    <w:p>
+      <w:pPr>
+        <w:pStyle w:val="Epgrafe"/>
+        <w:numPr>
+          <w:ilvl w:val="1"/>
+          <w:numId w:val="12"/>
+        </w:numPr>
+      </w:pPr>
+      <w:r>
+        <w:t>Tecnologías utilizadas</w:t>
+      </w:r>
+    </w:p>
+    <w:p/>
+    <w:p>
+      <w:pPr>
+        <w:pStyle w:val="Epgrafe"/>
+        <w:numPr>
+          <w:ilvl w:val="1"/>
+          <w:numId w:val="12"/>
+        </w:numPr>
+      </w:pPr>
+      <w:r>
+        <w:t>Metodología de desarrollo utilizada</w:t>
+      </w:r>
+    </w:p>
+    <w:p>
+      <w:r>
+        <w:rPr>
+          <w:highlight w:val="yellow"/>
+        </w:rPr>
+        <w:t>Explicar qué tecnología se va a utilizar en el desarrollo del proyecto y por qué (</w:t>
+      </w:r>
+      <w:r>
+        <w:rPr>
+          <w:highlight w:val="yellow"/>
+        </w:rPr>
+        <w:t>Kanban es posiblemente la que se utilice</w:t>
+      </w:r>
+      <w:r>
+        <w:rPr>
+          <w:highlight w:val="yellow"/>
+        </w:rPr>
+        <w:t>)</w:t>
       </w:r>
     </w:p>
     <w:p/>
@@ -2457,7 +2499,7 @@
     <w:lsdException w:name="Intense Reference" w:uiPriority="32"/>
     <w:lsdException w:name="Book Title" w:uiPriority="33"/>
     <w:lsdException w:name="Bibliography" w:semiHidden="1" w:uiPriority="37" w:unhideWhenUsed="1"/>
-    <w:lsdException w:name="TOC Heading" w:semiHidden="1" w:uiPriority="39" w:unhideWhenUsed="1"/>
+    <w:lsdException w:name="TOC Heading" w:semiHidden="1" w:uiPriority="39" w:unhideWhenUsed="1" w:qFormat="1"/>
     <w:lsdException w:name="Plain Table 1" w:uiPriority="41"/>
     <w:lsdException w:name="Plain Table 2" w:uiPriority="42"/>
     <w:lsdException w:name="Plain Table 3" w:uiPriority="43"/>
@@ -3063,6 +3105,7 @@
     <w:autoRedefine/>
     <w:uiPriority w:val="39"/>
     <w:unhideWhenUsed/>
+    <w:qFormat/>
     <w:rsid w:val="006A13C9"/>
     <w:pPr>
       <w:spacing w:after="240" w:line="259" w:lineRule="auto"/>

</xml_diff>

<commit_message>
Creacion de todos los sprites de enemigos y animaciones
</commit_message>
<xml_diff>
--- a/Documentation/memoria_TFG.docx
+++ b/Documentation/memoria_TFG.docx
@@ -476,7 +476,7 @@
               <w:noProof/>
             </w:rPr>
             <w:drawing>
-              <wp:inline distT="0" distB="0" distL="0" distR="0" wp14:anchorId="49EC8BDD" wp14:editId="1A312C5E">
+              <wp:inline distT="0" distB="0" distL="0" distR="0" wp14:anchorId="49EC8BDD" wp14:editId="78553990">
                 <wp:extent cx="1524000" cy="514350"/>
                 <wp:effectExtent l="0" t="0" r="0" b="0"/>
                 <wp:docPr id="1022881407" name="Imagen 3"/>
@@ -855,6 +855,15 @@
       </w:r>
       <w:r>
         <w:t>ntroducción</w:t>
+      </w:r>
+    </w:p>
+    <w:p/>
+    <w:p>
+      <w:r>
+        <w:t xml:space="preserve">Este apartado introductorio </w:t>
+      </w:r>
+      <w:r>
+        <w:t>trata de definir las motivaciones principales y objetivos de este trabajo de fin de grado. Además, incluye los apartados para explicar el marco legal, el entorno socioeconómico y la estructura del documento.</w:t>
       </w:r>
     </w:p>
     <w:p>

</xml_diff>